<commit_message>
modify the aranement doc
</commit_message>
<xml_diff>
--- a/docs/2013.06.18_�����Ҫ.docx
+++ b/docs/2013.06.18_�����Ҫ.docx
@@ -24,7 +24,7 @@
         <w:pStyle w:val="a3"/>
         <w:numPr>
           <w:ilvl w:val="0"/>
-          <w:numId w:val="1"/>
+          <w:numId w:val="5"/>
         </w:numPr>
         <w:ind w:firstLineChars="0"/>
         <w:jc w:val="left"/>
@@ -54,7 +54,7 @@
         <w:pStyle w:val="a3"/>
         <w:numPr>
           <w:ilvl w:val="1"/>
-          <w:numId w:val="1"/>
+          <w:numId w:val="5"/>
         </w:numPr>
         <w:ind w:firstLineChars="0"/>
         <w:jc w:val="left"/>
@@ -71,7 +71,7 @@
         <w:pStyle w:val="a3"/>
         <w:numPr>
           <w:ilvl w:val="1"/>
-          <w:numId w:val="1"/>
+          <w:numId w:val="5"/>
         </w:numPr>
         <w:ind w:firstLineChars="0"/>
         <w:jc w:val="left"/>
@@ -88,7 +88,7 @@
         <w:pStyle w:val="a3"/>
         <w:numPr>
           <w:ilvl w:val="1"/>
-          <w:numId w:val="1"/>
+          <w:numId w:val="5"/>
         </w:numPr>
         <w:ind w:firstLineChars="0"/>
         <w:jc w:val="left"/>
@@ -123,7 +123,7 @@
         <w:pStyle w:val="a3"/>
         <w:numPr>
           <w:ilvl w:val="0"/>
-          <w:numId w:val="2"/>
+          <w:numId w:val="6"/>
         </w:numPr>
         <w:ind w:firstLineChars="0"/>
         <w:jc w:val="left"/>
@@ -148,7 +148,7 @@
         <w:pStyle w:val="a3"/>
         <w:numPr>
           <w:ilvl w:val="0"/>
-          <w:numId w:val="2"/>
+          <w:numId w:val="6"/>
         </w:numPr>
         <w:ind w:firstLineChars="0"/>
         <w:jc w:val="left"/>
@@ -185,7 +185,7 @@
         <w:pStyle w:val="a3"/>
         <w:numPr>
           <w:ilvl w:val="0"/>
-          <w:numId w:val="2"/>
+          <w:numId w:val="6"/>
         </w:numPr>
         <w:ind w:firstLineChars="0"/>
         <w:jc w:val="left"/>
@@ -201,18 +201,9 @@
         <w:rPr>
           <w:rFonts w:hint="eastAsia"/>
         </w:rPr>
-        <w:t>强制</w:t>
-      </w:r>
-      <w:r>
-        <w:rPr>
-          <w:rFonts w:hint="eastAsia"/>
-        </w:rPr>
-        <w:t>分发；分发策略（开机检查，关机安装；或隔</w:t>
-      </w:r>
-      <w:r>
-        <w:rPr>
-          <w:rFonts w:hint="eastAsia"/>
-        </w:rPr>
+        <w:t>强制分发；分发策略（开机检查，关机安装；或隔</w:t>
+      </w:r>
+      <w:r>
         <w:t>X</w:t>
       </w:r>
       <w:r>
@@ -234,7 +225,7 @@
         <w:pStyle w:val="a3"/>
         <w:numPr>
           <w:ilvl w:val="0"/>
-          <w:numId w:val="2"/>
+          <w:numId w:val="6"/>
         </w:numPr>
         <w:ind w:firstLineChars="0"/>
         <w:jc w:val="left"/>
@@ -247,9 +238,6 @@
         <w:t>安全策略：</w:t>
       </w:r>
       <w:r>
-        <w:rPr>
-          <w:rFonts w:hint="eastAsia"/>
-        </w:rPr>
         <w:t>MD5</w:t>
       </w:r>
       <w:r>
@@ -271,7 +259,7 @@
         <w:pStyle w:val="a3"/>
         <w:numPr>
           <w:ilvl w:val="0"/>
-          <w:numId w:val="2"/>
+          <w:numId w:val="6"/>
         </w:numPr>
         <w:ind w:firstLineChars="0"/>
         <w:jc w:val="left"/>
@@ -301,7 +289,7 @@
         <w:pStyle w:val="a3"/>
         <w:numPr>
           <w:ilvl w:val="0"/>
-          <w:numId w:val="1"/>
+          <w:numId w:val="5"/>
         </w:numPr>
         <w:ind w:firstLineChars="0"/>
         <w:jc w:val="left"/>
@@ -318,15 +306,12 @@
         <w:pStyle w:val="a3"/>
         <w:numPr>
           <w:ilvl w:val="0"/>
-          <w:numId w:val="3"/>
+          <w:numId w:val="7"/>
         </w:numPr>
         <w:ind w:firstLineChars="0"/>
         <w:jc w:val="left"/>
       </w:pPr>
       <w:r>
-        <w:rPr>
-          <w:rFonts w:hint="eastAsia"/>
-        </w:rPr>
         <w:t>CPU</w:t>
       </w:r>
       <w:r>
@@ -341,15 +326,13 @@
         <w:pStyle w:val="a3"/>
         <w:numPr>
           <w:ilvl w:val="0"/>
-          <w:numId w:val="3"/>
+          <w:numId w:val="7"/>
         </w:numPr>
         <w:ind w:firstLineChars="0"/>
         <w:jc w:val="left"/>
       </w:pPr>
-      <w:r>
-        <w:rPr>
-          <w:rFonts w:hint="eastAsia"/>
-        </w:rPr>
+      <w:commentRangeStart w:id="6"/>
+      <w:r>
         <w:t>Log</w:t>
       </w:r>
       <w:r>
@@ -359,9 +342,6 @@
         <w:t>上传，主要上传</w:t>
       </w:r>
       <w:r>
-        <w:rPr>
-          <w:rFonts w:hint="eastAsia"/>
-        </w:rPr>
         <w:t>Error</w:t>
       </w:r>
       <w:r>
@@ -371,9 +351,6 @@
         <w:t>类型</w:t>
       </w:r>
       <w:r>
-        <w:rPr>
-          <w:rFonts w:hint="eastAsia"/>
-        </w:rPr>
         <w:t>log</w:t>
       </w:r>
       <w:r>
@@ -381,6 +358,13 @@
           <w:rFonts w:hint="eastAsia"/>
         </w:rPr>
         <w:t>日志</w:t>
+      </w:r>
+      <w:commentRangeEnd w:id="6"/>
+      <w:r>
+        <w:rPr>
+          <w:rStyle w:val="a6"/>
+        </w:rPr>
+        <w:commentReference w:id="6"/>
       </w:r>
     </w:p>
     <w:p>
@@ -388,7 +372,7 @@
         <w:pStyle w:val="a3"/>
         <w:numPr>
           <w:ilvl w:val="0"/>
-          <w:numId w:val="3"/>
+          <w:numId w:val="7"/>
         </w:numPr>
         <w:ind w:firstLineChars="0"/>
         <w:jc w:val="left"/>
@@ -400,9 +384,6 @@
         <w:t>长按某个键启动检测设备程序；定期提醒用户检测设备状态；</w:t>
       </w:r>
       <w:r>
-        <w:rPr>
-          <w:rFonts w:hint="eastAsia"/>
-        </w:rPr>
         <w:t>CIT</w:t>
       </w:r>
     </w:p>
@@ -411,16 +392,24 @@
         <w:pStyle w:val="a3"/>
         <w:numPr>
           <w:ilvl w:val="0"/>
-          <w:numId w:val="3"/>
+          <w:numId w:val="7"/>
         </w:numPr>
         <w:ind w:firstLineChars="0"/>
         <w:jc w:val="left"/>
       </w:pPr>
+      <w:commentRangeStart w:id="7"/>
       <w:r>
         <w:rPr>
           <w:rFonts w:hint="eastAsia"/>
         </w:rPr>
         <w:t>电池检测：充放电曲线图提供；客户端记录电压，电量，时间，并上传到服务器；服务端根据曲线图和客户端上传数据计算；充放电次数上传；每个程序耗电量上传</w:t>
+      </w:r>
+      <w:commentRangeEnd w:id="7"/>
+      <w:r>
+        <w:rPr>
+          <w:rStyle w:val="a6"/>
+        </w:rPr>
+        <w:commentReference w:id="7"/>
       </w:r>
     </w:p>
     <w:p>
@@ -428,7 +417,7 @@
         <w:pStyle w:val="a3"/>
         <w:numPr>
           <w:ilvl w:val="0"/>
-          <w:numId w:val="3"/>
+          <w:numId w:val="7"/>
         </w:numPr>
         <w:ind w:firstLineChars="0"/>
         <w:jc w:val="left"/>
@@ -437,28 +426,19 @@
         <w:rPr>
           <w:rFonts w:hint="eastAsia"/>
         </w:rPr>
-        <w:t>设备其它可记录运行状态</w:t>
-      </w:r>
-      <w:r>
-        <w:rPr>
-          <w:rFonts w:hint="eastAsia"/>
-        </w:rPr>
-        <w:t>的信息？？？</w:t>
-      </w:r>
-    </w:p>
-    <w:p>
-      <w:pPr>
-        <w:jc w:val="left"/>
-      </w:pPr>
-    </w:p>
-    <w:p>
-      <w:pPr>
-        <w:jc w:val="left"/>
-      </w:pPr>
-      <w:r>
-        <w:rPr>
-          <w:rFonts w:hint="eastAsia"/>
-        </w:rPr>
+        <w:t>设备其它可记录运行状态的信息？？？</w:t>
+      </w:r>
+    </w:p>
+    <w:p>
+      <w:pPr>
+        <w:jc w:val="left"/>
+      </w:pPr>
+    </w:p>
+    <w:p>
+      <w:pPr>
+        <w:jc w:val="left"/>
+      </w:pPr>
+      <w:r>
         <w:t xml:space="preserve">3  </w:t>
       </w:r>
       <w:r>
@@ -473,7 +453,7 @@
         <w:pStyle w:val="a3"/>
         <w:numPr>
           <w:ilvl w:val="0"/>
-          <w:numId w:val="4"/>
+          <w:numId w:val="8"/>
         </w:numPr>
         <w:ind w:firstLineChars="0"/>
         <w:jc w:val="left"/>
@@ -485,9 +465,6 @@
         <w:t>终端通信</w:t>
       </w:r>
       <w:r>
-        <w:rPr>
-          <w:rFonts w:hint="eastAsia"/>
-        </w:rPr>
         <w:t>ok</w:t>
       </w:r>
       <w:r>
@@ -502,11 +479,12 @@
         <w:pStyle w:val="a3"/>
         <w:numPr>
           <w:ilvl w:val="0"/>
-          <w:numId w:val="4"/>
+          <w:numId w:val="8"/>
         </w:numPr>
         <w:ind w:firstLineChars="0"/>
         <w:jc w:val="left"/>
       </w:pPr>
+      <w:commentRangeStart w:id="8"/>
       <w:r>
         <w:rPr>
           <w:rFonts w:hint="eastAsia"/>
@@ -514,9 +492,6 @@
         <w:t>通信不</w:t>
       </w:r>
       <w:r>
-        <w:rPr>
-          <w:rFonts w:hint="eastAsia"/>
-        </w:rPr>
         <w:t>ok</w:t>
       </w:r>
       <w:r>
@@ -526,9 +501,6 @@
         <w:t>，通过连接</w:t>
       </w:r>
       <w:r>
-        <w:rPr>
-          <w:rFonts w:hint="eastAsia"/>
-        </w:rPr>
         <w:t>Pc</w:t>
       </w:r>
       <w:r>
@@ -537,6 +509,13 @@
         </w:rPr>
         <w:t>远程诊断：</w:t>
       </w:r>
+      <w:commentRangeEnd w:id="8"/>
+      <w:r>
+        <w:rPr>
+          <w:rStyle w:val="a6"/>
+        </w:rPr>
+        <w:commentReference w:id="8"/>
+      </w:r>
     </w:p>
     <w:p>
       <w:pPr>
@@ -559,9 +538,6 @@
         <w:jc w:val="left"/>
       </w:pPr>
       <w:r>
-        <w:rPr>
-          <w:rFonts w:hint="eastAsia"/>
-        </w:rPr>
         <w:t xml:space="preserve">4  </w:t>
       </w:r>
       <w:r>
@@ -581,9 +557,6 @@
         <w:jc w:val="left"/>
       </w:pPr>
       <w:r>
-        <w:rPr>
-          <w:rFonts w:hint="eastAsia"/>
-        </w:rPr>
         <w:t xml:space="preserve">5   </w:t>
       </w:r>
       <w:r>
@@ -603,9 +576,6 @@
         <w:jc w:val="left"/>
       </w:pPr>
       <w:r>
-        <w:rPr>
-          <w:rFonts w:hint="eastAsia"/>
-        </w:rPr>
         <w:t xml:space="preserve">6   </w:t>
       </w:r>
       <w:r>
@@ -647,9 +617,6 @@
         <w:t>把如上提到的功能部分和上次的安全部分一起评估下，把工作量和</w:t>
       </w:r>
       <w:r>
-        <w:rPr>
-          <w:rFonts w:hint="eastAsia"/>
-        </w:rPr>
         <w:t>Schedule</w:t>
       </w:r>
       <w:r>
@@ -659,6 +626,7 @@
         <w:t>在周五前都发出来。</w:t>
       </w:r>
     </w:p>
+    <w:p/>
     <w:sectPr>
       <w:pgSz w:w="11906" w:h="16838"/>
       <w:pgMar w:top="1440" w:right="1800" w:bottom="1440" w:left="1800" w:header="851" w:footer="992" w:gutter="0"/>
@@ -671,7 +639,7 @@
 
 <file path=word/comments.xml><?xml version="1.0" encoding="utf-8"?>
 <w:comments xmlns:ve="http://schemas.openxmlformats.org/markup-compatibility/2006" xmlns:o="urn:schemas-microsoft-com:office:office" xmlns:r="http://schemas.openxmlformats.org/officeDocument/2006/relationships" xmlns:m="http://schemas.openxmlformats.org/officeDocument/2006/math" xmlns:v="urn:schemas-microsoft-com:vml" xmlns:wp="http://schemas.openxmlformats.org/drawingml/2006/wordprocessingDrawing" xmlns:w10="urn:schemas-microsoft-com:office:word" xmlns:w="http://schemas.openxmlformats.org/wordprocessingml/2006/main" xmlns:wne="http://schemas.microsoft.com/office/word/2006/wordml">
-  <w:comment w:id="1" w:author="devil" w:date="2013-06-20T23:44:00Z" w:initials="d">
+  <w:comment w:id="1" w:author="devil" w:date="2013-06-21T00:16:00Z" w:initials="d">
     <w:p>
       <w:pPr>
         <w:pStyle w:val="a7"/>
@@ -689,9 +657,6 @@
         <w:t>采用安卓官方的软件商店架构，架构起官方的</w:t>
       </w:r>
       <w:r>
-        <w:rPr>
-          <w:rFonts w:hint="eastAsia"/>
-        </w:rPr>
         <w:t>app store</w:t>
       </w:r>
       <w:r>
@@ -701,9 +666,6 @@
         <w:t>，并理解其原理。并加入自己的部分逻辑，大概需要</w:t>
       </w:r>
       <w:r>
-        <w:rPr>
-          <w:rFonts w:hint="eastAsia"/>
-        </w:rPr>
         <w:t>10</w:t>
       </w:r>
       <w:r>
@@ -713,9 +675,6 @@
         <w:t>个工作日。（搜狗构建自己的完整的</w:t>
       </w:r>
       <w:r>
-        <w:rPr>
-          <w:rFonts w:hint="eastAsia"/>
-        </w:rPr>
         <w:t>app sotre</w:t>
       </w:r>
       <w:r>
@@ -725,9 +684,6 @@
         <w:t>，</w:t>
       </w:r>
       <w:r>
-        <w:rPr>
-          <w:rFonts w:hint="eastAsia"/>
-        </w:rPr>
         <w:t>3</w:t>
       </w:r>
       <w:r>
@@ -737,50 +693,17 @@
         <w:t>个人用了</w:t>
       </w:r>
       <w:r>
-        <w:rPr>
-          <w:rFonts w:hint="eastAsia"/>
-        </w:rPr>
         <w:t>1</w:t>
       </w:r>
       <w:r>
         <w:rPr>
           <w:rFonts w:hint="eastAsia"/>
         </w:rPr>
-        <w:t>个月，其中可能有比较难以处理的情况，我们简化处理，</w:t>
-      </w:r>
-      <w:r>
-        <w:rPr>
-          <w:rFonts w:hint="eastAsia"/>
-        </w:rPr>
-        <w:t>考虑</w:t>
-      </w:r>
-      <w:r>
-        <w:rPr>
-          <w:rFonts w:hint="eastAsia"/>
-        </w:rPr>
-        <w:t>到</w:t>
-      </w:r>
-      <w:r>
-        <w:rPr>
-          <w:rFonts w:hint="eastAsia"/>
-        </w:rPr>
-        <w:t>风险</w:t>
-      </w:r>
-      <w:r>
-        <w:rPr>
-          <w:rFonts w:hint="eastAsia"/>
-        </w:rPr>
-        <w:t>，稍微加长时间</w:t>
-      </w:r>
-      <w:r>
-        <w:rPr>
-          <w:rFonts w:hint="eastAsia"/>
-        </w:rPr>
-        <w:t>）</w:t>
+        <w:t>个月，其中可能有比较难以处理的情况，我们简化处理，考虑到风险，稍微加长时间）</w:t>
       </w:r>
     </w:p>
   </w:comment>
-  <w:comment w:id="2" w:author="devil" w:date="2013-06-20T23:58:00Z" w:initials="d">
+  <w:comment w:id="2" w:author="devil" w:date="2013-06-21T00:16:00Z" w:initials="d">
     <w:p>
       <w:pPr>
         <w:pStyle w:val="a7"/>
@@ -795,24 +718,9 @@
         <w:rPr>
           <w:rFonts w:hint="eastAsia"/>
         </w:rPr>
-        <w:t>根据安全策略不同，难度不同，</w:t>
-      </w:r>
-      <w:r>
-        <w:rPr>
-          <w:rFonts w:hint="eastAsia"/>
-        </w:rPr>
-        <w:t>需要时间不同，</w:t>
-      </w:r>
-      <w:r>
-        <w:rPr>
-          <w:rFonts w:hint="eastAsia"/>
-        </w:rPr>
-        <w:t>并作统计，大概需要</w:t>
-      </w:r>
-      <w:r>
-        <w:rPr>
-          <w:rFonts w:hint="eastAsia"/>
-        </w:rPr>
+        <w:t>根据安全策略不同，难度不同，需要时间不同，并作统计，大概需要</w:t>
+      </w:r>
+      <w:r>
         <w:t>5</w:t>
       </w:r>
       <w:r>
@@ -822,14 +730,11 @@
         <w:t>天</w:t>
       </w:r>
       <w:r>
-        <w:rPr>
-          <w:rFonts w:hint="eastAsia"/>
-        </w:rPr>
         <w:t>+</w:t>
       </w:r>
     </w:p>
   </w:comment>
-  <w:comment w:id="3" w:author="devil" w:date="2013-06-20T23:39:00Z" w:initials="d">
+  <w:comment w:id="3" w:author="devil" w:date="2013-06-21T00:16:00Z" w:initials="d">
     <w:p>
       <w:pPr>
         <w:pStyle w:val="a7"/>
@@ -858,9 +763,6 @@
         <w:t>软件属性和人员属性匹配后结果分为</w:t>
       </w:r>
       <w:r>
-        <w:rPr>
-          <w:rFonts w:hint="eastAsia"/>
-        </w:rPr>
         <w:t>2</w:t>
       </w:r>
       <w:r>
@@ -878,49 +780,16 @@
         <w:rPr>
           <w:rFonts w:hint="eastAsia"/>
         </w:rPr>
-        <w:t>对于前者，开机后自动检查分发策略，分发策略分为：</w:t>
-      </w:r>
-      <w:r>
-        <w:rPr>
-          <w:rFonts w:hint="eastAsia"/>
-        </w:rPr>
-        <w:t>立即安装</w:t>
-      </w:r>
-      <w:r>
-        <w:rPr>
-          <w:rFonts w:hint="eastAsia"/>
-        </w:rPr>
-        <w:t>（对于那些发现紧急</w:t>
-      </w:r>
-      <w:r>
-        <w:rPr>
-          <w:rFonts w:hint="eastAsia"/>
-        </w:rPr>
+        <w:t>对于前者，开机后自动检查分发策略，分发策略分为：立即安装（对于那些发现紧急</w:t>
+      </w:r>
+      <w:r>
         <w:t>bug</w:t>
       </w:r>
       <w:r>
         <w:rPr>
           <w:rFonts w:hint="eastAsia"/>
         </w:rPr>
-        <w:t>或者比较紧急的软件</w:t>
-      </w:r>
-      <w:r>
-        <w:rPr>
-          <w:rFonts w:hint="eastAsia"/>
-        </w:rPr>
-        <w:t>，无论是开机检查隔段检查发现，都必须立即安装</w:t>
-      </w:r>
-      <w:r>
-        <w:rPr>
-          <w:rFonts w:hint="eastAsia"/>
-        </w:rPr>
-        <w:t>）</w:t>
-      </w:r>
-      <w:r>
-        <w:rPr>
-          <w:rFonts w:hint="eastAsia"/>
-        </w:rPr>
-        <w:t>和待机安装。</w:t>
+        <w:t>或者比较紧急的软件，无论是开机检查隔段检查发现，都必须立即安装）和待机安装。</w:t>
       </w:r>
     </w:p>
     <w:p>
@@ -934,9 +803,6 @@
         <w:t>该策略的制定和实施需要</w:t>
       </w:r>
       <w:r>
-        <w:rPr>
-          <w:rFonts w:hint="eastAsia"/>
-        </w:rPr>
         <w:t>7</w:t>
       </w:r>
       <w:r>
@@ -947,7 +813,7 @@
       </w:r>
     </w:p>
   </w:comment>
-  <w:comment w:id="4" w:author="devil" w:date="2013-06-20T23:41:00Z" w:initials="d">
+  <w:comment w:id="4" w:author="devil" w:date="2013-06-21T00:16:00Z" w:initials="d">
     <w:p>
       <w:pPr>
         <w:pStyle w:val="a7"/>
@@ -965,17 +831,11 @@
         <w:t>参见批注</w:t>
       </w:r>
       <w:r>
-        <w:rPr>
-          <w:rFonts w:hint="eastAsia"/>
-        </w:rPr>
-        <w:t xml:space="preserve"> d</w:t>
-      </w:r>
-      <w:r>
-        <w:t>2</w:t>
+        <w:t xml:space="preserve"> d2</w:t>
       </w:r>
     </w:p>
   </w:comment>
-  <w:comment w:id="5" w:author="devil" w:date="2013-06-20T23:41:00Z" w:initials="d">
+  <w:comment w:id="5" w:author="devil" w:date="2013-06-21T00:16:00Z" w:initials="d">
     <w:p>
       <w:pPr>
         <w:pStyle w:val="a7"/>
@@ -993,9 +853,6 @@
         <w:t>统计软件的情况版本</w:t>
       </w:r>
       <w:r>
-        <w:rPr>
-          <w:rFonts w:hint="eastAsia"/>
-        </w:rPr>
         <w:t>3</w:t>
       </w:r>
       <w:r>
@@ -1003,6 +860,153 @@
           <w:rFonts w:hint="eastAsia"/>
         </w:rPr>
         <w:t>天</w:t>
+      </w:r>
+    </w:p>
+  </w:comment>
+  <w:comment w:id="6" w:author="devil" w:date="2013-06-21T00:16:00Z" w:initials="d">
+    <w:p>
+      <w:pPr>
+        <w:pStyle w:val="a7"/>
+      </w:pPr>
+      <w:r>
+        <w:rPr>
+          <w:rStyle w:val="a6"/>
+        </w:rPr>
+        <w:annotationRef/>
+      </w:r>
+      <w:r>
+        <w:rPr>
+          <w:rFonts w:hint="eastAsia"/>
+        </w:rPr>
+        <w:t>可参考小米的</w:t>
+      </w:r>
+      <w:r>
+        <w:t>java</w:t>
+      </w:r>
+      <w:r>
+        <w:rPr>
+          <w:rFonts w:hint="eastAsia"/>
+        </w:rPr>
+        <w:t>层崩溃日志拦截机制，不清楚实现机理</w:t>
+      </w:r>
+    </w:p>
+  </w:comment>
+  <w:comment w:id="7" w:author="devil" w:date="2013-06-21T00:16:00Z" w:initials="d">
+    <w:p>
+      <w:pPr>
+        <w:pStyle w:val="a7"/>
+      </w:pPr>
+      <w:r>
+        <w:rPr>
+          <w:rStyle w:val="a6"/>
+        </w:rPr>
+        <w:annotationRef/>
+      </w:r>
+      <w:r>
+        <w:rPr>
+          <w:rFonts w:hint="eastAsia"/>
+        </w:rPr>
+        <w:t>一个初步想法是：统计在不充电的情况下时间超过一定时间（比如</w:t>
+      </w:r>
+      <w:r>
+        <w:t>4h</w:t>
+      </w:r>
+      <w:r>
+        <w:rPr>
+          <w:rFonts w:hint="eastAsia"/>
+        </w:rPr>
+        <w:t>）内，每</w:t>
+      </w:r>
+      <w:r>
+        <w:t>5</w:t>
+      </w:r>
+      <w:r>
+        <w:rPr>
+          <w:rFonts w:hint="eastAsia"/>
+        </w:rPr>
+        <w:t>分钟统计一次电池电压，</w:t>
+      </w:r>
+      <w:r>
+        <w:t>cpu</w:t>
+      </w:r>
+      <w:r>
+        <w:rPr>
+          <w:rFonts w:hint="eastAsia"/>
+        </w:rPr>
+        <w:t>利用率，以及</w:t>
+      </w:r>
+      <w:r>
+        <w:t>cpu</w:t>
+      </w:r>
+      <w:r>
+        <w:rPr>
+          <w:rFonts w:hint="eastAsia"/>
+        </w:rPr>
+        <w:t>利用率超过</w:t>
+      </w:r>
+      <w:r>
+        <w:t>%2</w:t>
+      </w:r>
+      <w:r>
+        <w:rPr>
+          <w:rFonts w:hint="eastAsia"/>
+        </w:rPr>
+        <w:t>以上的软件。据此与电池的自然充放电曲线做对比，如果相差很大，可只电池已经出现问题。</w:t>
+      </w:r>
+    </w:p>
+  </w:comment>
+  <w:comment w:id="8" w:author="devil" w:date="2013-06-21T00:16:00Z" w:initials="d">
+    <w:p>
+      <w:pPr>
+        <w:pStyle w:val="a7"/>
+      </w:pPr>
+      <w:r>
+        <w:rPr>
+          <w:rStyle w:val="a6"/>
+        </w:rPr>
+        <w:annotationRef/>
+      </w:r>
+      <w:r>
+        <w:rPr>
+          <w:rFonts w:hint="eastAsia"/>
+        </w:rPr>
+        <w:t>手机通过</w:t>
+      </w:r>
+      <w:r>
+        <w:t>usb</w:t>
+      </w:r>
+      <w:r>
+        <w:rPr>
+          <w:rFonts w:hint="eastAsia"/>
+        </w:rPr>
+        <w:t>连接电脑，</w:t>
+      </w:r>
+      <w:r>
+        <w:t xml:space="preserve"> </w:t>
+      </w:r>
+      <w:r>
+        <w:rPr>
+          <w:rFonts w:hint="eastAsia"/>
+        </w:rPr>
+        <w:t>我们通过</w:t>
+      </w:r>
+      <w:r>
+        <w:t>telnet</w:t>
+      </w:r>
+      <w:r>
+        <w:rPr>
+          <w:rFonts w:hint="eastAsia"/>
+        </w:rPr>
+        <w:t>连接远程电脑即可直接通过</w:t>
+      </w:r>
+      <w:r>
+        <w:t>adb</w:t>
+      </w:r>
+      <w:r>
+        <w:rPr>
+          <w:rFonts w:hint="eastAsia"/>
+        </w:rPr>
+        <w:t>操控手机进行检查。</w:t>
       </w:r>
     </w:p>
   </w:comment>
@@ -1448,6 +1452,126 @@
   </w:num>
   <w:num w:numId="4">
     <w:abstractNumId w:val="2"/>
+  </w:num>
+  <w:num w:numId="5">
+    <w:abstractNumId w:val="3"/>
+    <w:lvlOverride w:ilvl="0">
+      <w:startOverride w:val="1"/>
+    </w:lvlOverride>
+    <w:lvlOverride w:ilvl="1">
+      <w:startOverride w:val="1"/>
+    </w:lvlOverride>
+    <w:lvlOverride w:ilvl="2">
+      <w:startOverride w:val="1"/>
+    </w:lvlOverride>
+    <w:lvlOverride w:ilvl="3">
+      <w:startOverride w:val="1"/>
+    </w:lvlOverride>
+    <w:lvlOverride w:ilvl="4">
+      <w:startOverride w:val="1"/>
+    </w:lvlOverride>
+    <w:lvlOverride w:ilvl="5">
+      <w:startOverride w:val="1"/>
+    </w:lvlOverride>
+    <w:lvlOverride w:ilvl="6">
+      <w:startOverride w:val="1"/>
+    </w:lvlOverride>
+    <w:lvlOverride w:ilvl="7">
+      <w:startOverride w:val="1"/>
+    </w:lvlOverride>
+    <w:lvlOverride w:ilvl="8">
+      <w:startOverride w:val="1"/>
+    </w:lvlOverride>
+  </w:num>
+  <w:num w:numId="6">
+    <w:abstractNumId w:val="1"/>
+    <w:lvlOverride w:ilvl="0">
+      <w:startOverride w:val="1"/>
+    </w:lvlOverride>
+    <w:lvlOverride w:ilvl="1">
+      <w:startOverride w:val="1"/>
+    </w:lvlOverride>
+    <w:lvlOverride w:ilvl="2">
+      <w:startOverride w:val="1"/>
+    </w:lvlOverride>
+    <w:lvlOverride w:ilvl="3">
+      <w:startOverride w:val="1"/>
+    </w:lvlOverride>
+    <w:lvlOverride w:ilvl="4">
+      <w:startOverride w:val="1"/>
+    </w:lvlOverride>
+    <w:lvlOverride w:ilvl="5">
+      <w:startOverride w:val="1"/>
+    </w:lvlOverride>
+    <w:lvlOverride w:ilvl="6">
+      <w:startOverride w:val="1"/>
+    </w:lvlOverride>
+    <w:lvlOverride w:ilvl="7">
+      <w:startOverride w:val="1"/>
+    </w:lvlOverride>
+    <w:lvlOverride w:ilvl="8">
+      <w:startOverride w:val="1"/>
+    </w:lvlOverride>
+  </w:num>
+  <w:num w:numId="7">
+    <w:abstractNumId w:val="0"/>
+    <w:lvlOverride w:ilvl="0">
+      <w:startOverride w:val="1"/>
+    </w:lvlOverride>
+    <w:lvlOverride w:ilvl="1">
+      <w:startOverride w:val="1"/>
+    </w:lvlOverride>
+    <w:lvlOverride w:ilvl="2">
+      <w:startOverride w:val="1"/>
+    </w:lvlOverride>
+    <w:lvlOverride w:ilvl="3">
+      <w:startOverride w:val="1"/>
+    </w:lvlOverride>
+    <w:lvlOverride w:ilvl="4">
+      <w:startOverride w:val="1"/>
+    </w:lvlOverride>
+    <w:lvlOverride w:ilvl="5">
+      <w:startOverride w:val="1"/>
+    </w:lvlOverride>
+    <w:lvlOverride w:ilvl="6">
+      <w:startOverride w:val="1"/>
+    </w:lvlOverride>
+    <w:lvlOverride w:ilvl="7">
+      <w:startOverride w:val="1"/>
+    </w:lvlOverride>
+    <w:lvlOverride w:ilvl="8">
+      <w:startOverride w:val="1"/>
+    </w:lvlOverride>
+  </w:num>
+  <w:num w:numId="8">
+    <w:abstractNumId w:val="2"/>
+    <w:lvlOverride w:ilvl="0">
+      <w:startOverride w:val="1"/>
+    </w:lvlOverride>
+    <w:lvlOverride w:ilvl="1">
+      <w:startOverride w:val="1"/>
+    </w:lvlOverride>
+    <w:lvlOverride w:ilvl="2">
+      <w:startOverride w:val="1"/>
+    </w:lvlOverride>
+    <w:lvlOverride w:ilvl="3">
+      <w:startOverride w:val="1"/>
+    </w:lvlOverride>
+    <w:lvlOverride w:ilvl="4">
+      <w:startOverride w:val="1"/>
+    </w:lvlOverride>
+    <w:lvlOverride w:ilvl="5">
+      <w:startOverride w:val="1"/>
+    </w:lvlOverride>
+    <w:lvlOverride w:ilvl="6">
+      <w:startOverride w:val="1"/>
+    </w:lvlOverride>
+    <w:lvlOverride w:ilvl="7">
+      <w:startOverride w:val="1"/>
+    </w:lvlOverride>
+    <w:lvlOverride w:ilvl="8">
+      <w:startOverride w:val="1"/>
+    </w:lvlOverride>
   </w:num>
 </w:numbering>
 </file>
@@ -1608,7 +1732,7 @@
   <w:style w:type="paragraph" w:default="1" w:styleId="a">
     <w:name w:val="Normal"/>
     <w:qFormat/>
-    <w:rsid w:val="00C6608A"/>
+    <w:rsid w:val="00AC473E"/>
     <w:pPr>
       <w:widowControl w:val="0"/>
       <w:jc w:val="both"/>

</xml_diff>